<commit_message>
refactor: update statement generation and thesis options
</commit_message>
<xml_diff>
--- a/PracticeGrading.API/Integrations/Templates/statement_template.docx
+++ b/PracticeGrading.API/Integrations/Templates/statement_template.docx
@@ -157,7 +157,7 @@
     <w:tbl>
       <w:tblPr>
         <w:tblStyle w:val="Table1"/>
-        <w:tblW w:w="5114.881889763779" w:type="dxa"/>
+        <w:tblW w:w="4650.0" w:type="dxa"/>
         <w:jc w:val="left"/>
         <w:tblInd w:w="-147.0" w:type="dxa"/>
         <w:tblBorders>
@@ -174,12 +174,10 @@
       <w:tblGrid>
         <w:gridCol w:w="4185"/>
         <w:gridCol w:w="465"/>
-        <w:gridCol w:w="464.88188976377955"/>
         <w:tblGridChange w:id="0">
           <w:tblGrid>
             <w:gridCol w:w="4185"/>
             <w:gridCol w:w="465"/>
-            <w:gridCol w:w="464.88188976377955"/>
           </w:tblGrid>
         </w:tblGridChange>
       </w:tblGrid>
@@ -228,48 +226,6 @@
                 <w:rtl w:val="0"/>
               </w:rPr>
               <w:t xml:space="preserve">Оценки членов ГЭК*</w:t>
-            </w:r>
-            <w:r>
-              <w:rPr>
-                <w:rtl w:val="0"/>
-              </w:rPr>
-            </w:r>
-          </w:p>
-        </w:tc>
-        <w:tc>
-          <w:tcPr/>
-          <w:p>
-            <w:pPr>
-              <w:jc w:val="center"/>
-              <w:rPr>
-                <w:rFonts w:ascii="Times New Roman" w:cs="Times New Roman" w:eastAsia="Times New Roman" w:hAnsi="Times New Roman"/>
-                <w:sz w:val="24"/>
-                <w:szCs w:val="24"/>
-              </w:rPr>
-            </w:pPr>
-            <w:r>
-              <w:rPr>
-                <w:rFonts w:ascii="Times New Roman" w:cs="Times New Roman" w:eastAsia="Times New Roman" w:hAnsi="Times New Roman"/>
-                <w:sz w:val="24"/>
-                <w:szCs w:val="24"/>
-                <w:rtl w:val="0"/>
-              </w:rPr>
-              <w:t xml:space="preserve">Итоговая</w:t>
-            </w:r>
-          </w:p>
-          <w:p>
-            <w:pPr>
-              <w:jc w:val="center"/>
-              <w:rPr/>
-            </w:pPr>
-            <w:r>
-              <w:rPr>
-                <w:rFonts w:ascii="Times New Roman" w:cs="Times New Roman" w:eastAsia="Times New Roman" w:hAnsi="Times New Roman"/>
-                <w:sz w:val="24"/>
-                <w:szCs w:val="24"/>
-                <w:rtl w:val="0"/>
-              </w:rPr>
-              <w:t xml:space="preserve">оценка*</w:t>
             </w:r>
             <w:r>
               <w:rPr>
@@ -329,38 +285,6 @@
             </w:r>
           </w:p>
         </w:tc>
-        <w:tc>
-          <w:tcPr/>
-          <w:p>
-            <w:pPr>
-              <w:keepNext w:val="0"/>
-              <w:keepLines w:val="0"/>
-              <w:pageBreakBefore w:val="0"/>
-              <w:widowControl w:val="0"/>
-              <w:pBdr>
-                <w:top w:space="0" w:sz="0" w:val="nil"/>
-                <w:left w:space="0" w:sz="0" w:val="nil"/>
-                <w:bottom w:space="0" w:sz="0" w:val="nil"/>
-                <w:right w:space="0" w:sz="0" w:val="nil"/>
-                <w:between w:space="0" w:sz="0" w:val="nil"/>
-              </w:pBdr>
-              <w:shd w:fill="auto" w:val="clear"/>
-              <w:spacing w:after="0" w:before="0" w:line="276" w:lineRule="auto"/>
-              <w:ind w:left="0" w:right="0" w:firstLine="0"/>
-              <w:jc w:val="left"/>
-              <w:rPr>
-                <w:rFonts w:ascii="Times New Roman" w:cs="Times New Roman" w:eastAsia="Times New Roman" w:hAnsi="Times New Roman"/>
-                <w:sz w:val="24"/>
-                <w:szCs w:val="24"/>
-              </w:rPr>
-            </w:pPr>
-            <w:r>
-              <w:rPr>
-                <w:rtl w:val="0"/>
-              </w:rPr>
-            </w:r>
-          </w:p>
-        </w:tc>
       </w:tr>
     </w:tbl>
     <w:p>
@@ -538,7 +462,7 @@
           <w:szCs w:val="24"/>
           <w:rtl w:val="0"/>
         </w:rPr>
-        <w:t xml:space="preserve">coordinators].    </w:t>
+        <w:t xml:space="preserve">coordinator].    </w:t>
       </w:r>
       <w:r>
         <w:rPr>

</xml_diff>

<commit_message>
- Fixed typo in document template - Applied StyleCop code style adjustments - Implemented draft version of statement generation - Refactored document download to use parallel execution for improved performance
</commit_message>
<xml_diff>
--- a/PracticeGrading.API/Integrations/Templates/statement_template.docx
+++ b/PracticeGrading.API/Integrations/Templates/statement_template.docx
@@ -882,7 +882,27 @@
                 <w:sz w:val="24"/>
                 <w:szCs w:val="24"/>
               </w:rPr>
-              <w:t>Государственной итоговой атестации:</w:t>
+              <w:t>Государственной итоговой ат</w:t>
+            </w:r>
+            <w:r>
+              <w:rPr>
+                <w:rFonts w:ascii="Times New Roman" w:hAnsi="Times New Roman" w:eastAsia="Times New Roman" w:cs="Times New Roman"/>
+                <w:b w:val="0"/>
+                <w:bCs w:val="0"/>
+                <w:sz w:val="24"/>
+                <w:szCs w:val="24"/>
+              </w:rPr>
+              <w:t>т</w:t>
+            </w:r>
+            <w:r>
+              <w:rPr>
+                <w:rFonts w:ascii="Times New Roman" w:hAnsi="Times New Roman" w:eastAsia="Times New Roman" w:cs="Times New Roman"/>
+                <w:b w:val="0"/>
+                <w:bCs w:val="0"/>
+                <w:sz w:val="24"/>
+                <w:szCs w:val="24"/>
+              </w:rPr>
+              <w:t>естации:</w:t>
             </w:r>
             <w:r>
               <w:rPr>

</xml_diff>

<commit_message>
Amendments to statement generation and defense protocol
</commit_message>
<xml_diff>
--- a/PracticeGrading.API/Integrations/Templates/statement_template.docx
+++ b/PracticeGrading.API/Integrations/Templates/statement_template.docx
@@ -380,22 +380,23 @@
         <w:tc>
           <w:tcPr>
             <w:tcW w:w="2268" w:type="dxa"/>
-            <w:tcBorders>
-              <w:bottom w:val="single" w:color="000000" w:themeColor="text1" w:sz="8"/>
-            </w:tcBorders>
             <w:tcMar/>
           </w:tcPr>
           <w:p>
             <w:pPr>
               <w:pStyle w:val="Normal"/>
-              <w:rPr>
-                <w:rFonts w:ascii="Times New Roman" w:hAnsi="Times New Roman" w:eastAsia="Times New Roman" w:cs="Times New Roman"/>
-                <w:b w:val="0"/>
-                <w:bCs w:val="0"/>
-                <w:sz w:val="24"/>
-                <w:szCs w:val="24"/>
-              </w:rPr>
             </w:pPr>
+            <w:r>
+              <w:rPr>
+                <w:rFonts w:ascii="Times New Roman" w:hAnsi="Times New Roman" w:eastAsia="Times New Roman" w:cs="Times New Roman"/>
+                <w:b w:val="0"/>
+                <w:bCs w:val="0"/>
+                <w:sz w:val="24"/>
+                <w:szCs w:val="24"/>
+                <w:u w:val="single"/>
+              </w:rPr>
+              <w:t>[time]</w:t>
+            </w:r>
           </w:p>
         </w:tc>
       </w:tr>

</xml_diff>